<commit_message>
a bit of cleaning
</commit_message>
<xml_diff>
--- a/RQ28-DEMETER_poligonizare NDVI_v1.docx
+++ b/RQ28-DEMETER_poligonizare NDVI_v1.docx
@@ -1438,14 +1438,7 @@
               <w:rPr>
                 <w:lang w:val="en-US"/>
               </w:rPr>
-              <w:t xml:space="preserve"> Instrument (MSI) on-board, which is dedicated to land surface change observations (crop monitoring and </w:t>
-            </w:r>
-            <w:r>
-              <w:rPr>
-                <w:lang w:val="en-US"/>
-              </w:rPr>
-              <w:lastRenderedPageBreak/>
-              <w:t>management, vegetation and forest monitoring, etc.), land cover change monitoring, coastal zones observations, inland water and glacier monitoring, as well as ice extent and snow cover mapping.</w:t>
+              <w:t xml:space="preserve"> Instrument (MSI) on-board, which is dedicated to land surface change observations (crop monitoring and management, vegetation and forest monitoring, etc.), land cover change monitoring, coastal zones observations, inland water and glacier monitoring, as well as ice extent and snow cover mapping.</w:t>
             </w:r>
           </w:p>
           <w:p>
@@ -1459,6 +1452,7 @@
                 <w:noProof/>
                 <w:lang w:eastAsia="en-GB"/>
               </w:rPr>
+              <w:lastRenderedPageBreak/>
               <w:drawing>
                 <wp:inline distT="0" distB="0" distL="0" distR="0" wp14:anchorId="109BA26D" wp14:editId="3DB2F92D">
                   <wp:extent cx="5731510" cy="726021"/>
@@ -2526,13 +2520,27 @@
               <w:rPr>
                 <w:rFonts w:ascii="Helvetica" w:hAnsi="Helvetica" w:cstheme="minorHAnsi"/>
               </w:rPr>
-              <w:t xml:space="preserve">Preluarea imaginilor satelitare de la </w:t>
+              <w:t xml:space="preserve">Preluarea imaginilor </w:t>
             </w:r>
             <w:proofErr w:type="spellStart"/>
             <w:r>
               <w:rPr>
                 <w:rFonts w:ascii="Helvetica" w:hAnsi="Helvetica" w:cstheme="minorHAnsi"/>
               </w:rPr>
+              <w:t>satelitare</w:t>
+            </w:r>
+            <w:proofErr w:type="spellEnd"/>
+            <w:r>
+              <w:rPr>
+                <w:rFonts w:ascii="Helvetica" w:hAnsi="Helvetica" w:cstheme="minorHAnsi"/>
+              </w:rPr>
+              <w:t xml:space="preserve"> de la </w:t>
+            </w:r>
+            <w:proofErr w:type="spellStart"/>
+            <w:r>
+              <w:rPr>
+                <w:rFonts w:ascii="Helvetica" w:hAnsi="Helvetica" w:cstheme="minorHAnsi"/>
+              </w:rPr>
               <w:t>Sentinel</w:t>
             </w:r>
             <w:proofErr w:type="spellEnd"/>
@@ -2540,13 +2548,7 @@
               <w:rPr>
                 <w:rFonts w:ascii="Helvetica" w:hAnsi="Helvetica" w:cstheme="minorHAnsi"/>
               </w:rPr>
-              <w:t xml:space="preserve"> 2 – NDVI trebuie sa fie făcută in fiecare zi.</w:t>
-            </w:r>
-            <w:r>
-              <w:rPr>
-                <w:rFonts w:ascii="Helvetica" w:hAnsi="Helvetica" w:cstheme="minorHAnsi"/>
-              </w:rPr>
-              <w:t xml:space="preserve"> </w:t>
+              <w:t xml:space="preserve"> 2 – NDVI trebuie sa fie făcută in fiecare zi. </w:t>
             </w:r>
           </w:p>
           <w:p>
@@ -2563,13 +2565,7 @@
               <w:rPr>
                 <w:rFonts w:ascii="Helvetica" w:hAnsi="Helvetica" w:cstheme="minorHAnsi"/>
               </w:rPr>
-              <w:t>*</w:t>
-            </w:r>
-            <w:r>
-              <w:rPr>
-                <w:rFonts w:ascii="Helvetica" w:hAnsi="Helvetica" w:cstheme="minorHAnsi"/>
-              </w:rPr>
-              <w:t>Chiar daca satelitul nu livrează imagini zi de zi</w:t>
+              <w:t>*Chiar daca satelitul nu livrează imagini zi de zi</w:t>
             </w:r>
           </w:p>
         </w:tc>
@@ -2635,15 +2631,7 @@
                 <w:color w:val="000000" w:themeColor="text1"/>
                 <w:lang w:val="en-US"/>
               </w:rPr>
-              <w:t>BR0</w:t>
-            </w:r>
-            <w:r>
-              <w:rPr>
-                <w:rFonts w:ascii="Helvetica" w:hAnsi="Helvetica"/>
-                <w:color w:val="000000" w:themeColor="text1"/>
-                <w:lang w:val="en-US"/>
-              </w:rPr>
-              <w:t>2</w:t>
+              <w:t>BR02</w:t>
             </w:r>
           </w:p>
         </w:tc>
@@ -2683,13 +2671,7 @@
               <w:rPr>
                 <w:rFonts w:ascii="Helvetica" w:hAnsi="Helvetica" w:cstheme="minorHAnsi"/>
               </w:rPr>
-              <w:t xml:space="preserve">* </w:t>
-            </w:r>
-            <w:r>
-              <w:rPr>
-                <w:rFonts w:ascii="Helvetica" w:hAnsi="Helvetica" w:cstheme="minorHAnsi"/>
-              </w:rPr>
-              <w:t>Nori=pixeli albi</w:t>
+              <w:t>* Nori=pixeli albi</w:t>
             </w:r>
           </w:p>
         </w:tc>
@@ -2755,15 +2737,7 @@
                 <w:color w:val="000000" w:themeColor="text1"/>
                 <w:lang w:val="en-US"/>
               </w:rPr>
-              <w:t>BR0</w:t>
-            </w:r>
-            <w:r>
-              <w:rPr>
-                <w:rFonts w:ascii="Helvetica" w:hAnsi="Helvetica"/>
-                <w:color w:val="000000" w:themeColor="text1"/>
-                <w:lang w:val="en-US"/>
-              </w:rPr>
-              <w:t>3</w:t>
+              <w:t>BR03</w:t>
             </w:r>
           </w:p>
         </w:tc>
@@ -2813,13 +2787,7 @@
               <w:rPr>
                 <w:rFonts w:ascii="Helvetica" w:hAnsi="Helvetica" w:cstheme="minorHAnsi"/>
               </w:rPr>
-              <w:t xml:space="preserve"> vor fi grupați într-o singura categorie si vor fi reprezentați pe harta in culoarea maro</w:t>
-            </w:r>
-            <w:r>
-              <w:rPr>
-                <w:rFonts w:ascii="Helvetica" w:hAnsi="Helvetica" w:cstheme="minorHAnsi"/>
-              </w:rPr>
-              <w:t xml:space="preserve"> (</w:t>
+              <w:t xml:space="preserve"> vor fi grupați într-o singura categorie si vor fi reprezentați pe harta in culoarea maro (</w:t>
             </w:r>
             <w:r>
               <w:rPr>
@@ -2897,15 +2865,7 @@
                 <w:color w:val="000000" w:themeColor="text1"/>
                 <w:lang w:val="en-US"/>
               </w:rPr>
-              <w:t>BR0</w:t>
-            </w:r>
-            <w:r>
-              <w:rPr>
-                <w:rFonts w:ascii="Helvetica" w:hAnsi="Helvetica"/>
-                <w:color w:val="000000" w:themeColor="text1"/>
-                <w:lang w:val="en-US"/>
-              </w:rPr>
-              <w:t>4</w:t>
+              <w:t>BR04</w:t>
             </w:r>
           </w:p>
         </w:tc>
@@ -2970,31 +2930,19 @@
               <w:rPr>
                 <w:rFonts w:ascii="Helvetica" w:hAnsi="Helvetica" w:cstheme="minorHAnsi"/>
               </w:rPr>
-              <w:t>vor fi grupați într-o singura categorie si vor fi reprezentați pe harta in culoarea galben</w:t>
+              <w:t>vor fi grupați într-o singura categorie si vor fi reprezentați pe harta in culoarea galben (</w:t>
             </w:r>
             <w:r>
               <w:rPr>
                 <w:rFonts w:ascii="Helvetica" w:hAnsi="Helvetica" w:cstheme="minorHAnsi"/>
               </w:rPr>
-              <w:t xml:space="preserve"> (</w:t>
+              <w:t>#fee08b</w:t>
             </w:r>
             <w:r>
               <w:rPr>
                 <w:rFonts w:ascii="Helvetica" w:hAnsi="Helvetica" w:cstheme="minorHAnsi"/>
               </w:rPr>
-              <w:t>#fee08b</w:t>
-            </w:r>
-            <w:r>
-              <w:rPr>
-                <w:rFonts w:ascii="Helvetica" w:hAnsi="Helvetica" w:cstheme="minorHAnsi"/>
-              </w:rPr>
-              <w:t>)</w:t>
-            </w:r>
-            <w:r>
-              <w:rPr>
-                <w:rFonts w:ascii="Helvetica" w:hAnsi="Helvetica" w:cstheme="minorHAnsi"/>
-              </w:rPr>
-              <w:t>.</w:t>
+              <w:t>).</w:t>
             </w:r>
           </w:p>
         </w:tc>
@@ -3060,15 +3008,7 @@
                 <w:color w:val="000000" w:themeColor="text1"/>
                 <w:lang w:val="en-US"/>
               </w:rPr>
-              <w:t>BR0</w:t>
-            </w:r>
-            <w:r>
-              <w:rPr>
-                <w:rFonts w:ascii="Helvetica" w:hAnsi="Helvetica"/>
-                <w:color w:val="000000" w:themeColor="text1"/>
-                <w:lang w:val="en-US"/>
-              </w:rPr>
-              <w:t>5</w:t>
+              <w:t>BR05</w:t>
             </w:r>
           </w:p>
         </w:tc>
@@ -3133,31 +3073,19 @@
               <w:rPr>
                 <w:rFonts w:ascii="Helvetica" w:hAnsi="Helvetica" w:cstheme="minorHAnsi"/>
               </w:rPr>
-              <w:t xml:space="preserve"> vor fi grupați într-o singura categorie si vor fi reprezentați pe harta in culoarea verde</w:t>
+              <w:t xml:space="preserve"> vor fi grupați într-o singura categorie si vor fi reprezentați pe harta in culoarea verde (</w:t>
             </w:r>
             <w:r>
               <w:rPr>
                 <w:rFonts w:ascii="Helvetica" w:hAnsi="Helvetica" w:cstheme="minorHAnsi"/>
               </w:rPr>
-              <w:t xml:space="preserve"> (</w:t>
+              <w:t>#1a9850</w:t>
             </w:r>
             <w:r>
               <w:rPr>
                 <w:rFonts w:ascii="Helvetica" w:hAnsi="Helvetica" w:cstheme="minorHAnsi"/>
               </w:rPr>
-              <w:t>#1a9850</w:t>
-            </w:r>
-            <w:r>
-              <w:rPr>
-                <w:rFonts w:ascii="Helvetica" w:hAnsi="Helvetica" w:cstheme="minorHAnsi"/>
-              </w:rPr>
-              <w:t>)</w:t>
-            </w:r>
-            <w:r>
-              <w:rPr>
-                <w:rFonts w:ascii="Helvetica" w:hAnsi="Helvetica" w:cstheme="minorHAnsi"/>
-              </w:rPr>
-              <w:t>.</w:t>
+              <w:t>).</w:t>
             </w:r>
           </w:p>
         </w:tc>
@@ -3223,15 +3151,7 @@
                 <w:color w:val="000000" w:themeColor="text1"/>
                 <w:lang w:val="en-US"/>
               </w:rPr>
-              <w:t>BR0</w:t>
-            </w:r>
-            <w:r>
-              <w:rPr>
-                <w:rFonts w:ascii="Helvetica" w:hAnsi="Helvetica"/>
-                <w:color w:val="000000" w:themeColor="text1"/>
-                <w:lang w:val="en-US"/>
-              </w:rPr>
-              <w:t>6</w:t>
+              <w:t>BR06</w:t>
             </w:r>
           </w:p>
         </w:tc>
@@ -3352,15 +3272,7 @@
                 <w:color w:val="000000" w:themeColor="text1"/>
                 <w:lang w:val="en-US"/>
               </w:rPr>
-              <w:t>BR0</w:t>
-            </w:r>
-            <w:r>
-              <w:rPr>
-                <w:rFonts w:ascii="Helvetica" w:hAnsi="Helvetica"/>
-                <w:color w:val="000000" w:themeColor="text1"/>
-                <w:lang w:val="en-US"/>
-              </w:rPr>
-              <w:t>7</w:t>
+              <w:t>BR07</w:t>
             </w:r>
           </w:p>
         </w:tc>
@@ -3408,13 +3320,7 @@
               <w:rPr>
                 <w:rFonts w:ascii="Helvetica" w:hAnsi="Helvetica" w:cstheme="minorHAnsi"/>
               </w:rPr>
-              <w:t xml:space="preserve"> </w:t>
-            </w:r>
-            <w:r>
-              <w:rPr>
-                <w:rFonts w:ascii="Helvetica" w:hAnsi="Helvetica" w:cstheme="minorHAnsi"/>
-              </w:rPr>
-              <w:t xml:space="preserve">Ideal sa fie afișată </w:t>
+              <w:t xml:space="preserve"> Ideal sa fie afișată </w:t>
             </w:r>
             <w:proofErr w:type="spellStart"/>
             <w:r>
@@ -4010,7 +3916,10 @@
               <w:pStyle w:val="HTMLPreformatted"/>
               <w:shd w:val="clear" w:color="auto" w:fill="2B2B2B"/>
               <w:rPr>
-                <w:color w:val="000000"/>
+                <w:rFonts w:ascii="Times New Roman" w:hAnsi="Times New Roman"/>
+                <w:color w:val="CC7832"/>
+                <w:sz w:val="18"/>
+                <w:szCs w:val="18"/>
               </w:rPr>
             </w:pPr>
             <w:r>
@@ -4510,90 +4419,6 @@
                 <w:szCs w:val="18"/>
               </w:rPr>
               <w:t>1</w:t>
-            </w:r>
-            <w:r>
-              <w:rPr>
-                <w:rFonts w:ascii="Times New Roman" w:hAnsi="Times New Roman"/>
-                <w:color w:val="CC7832"/>
-                <w:sz w:val="18"/>
-                <w:szCs w:val="18"/>
-              </w:rPr>
-              <w:t>,</w:t>
-            </w:r>
-            <w:r>
-              <w:rPr>
-                <w:rFonts w:ascii="Times New Roman" w:hAnsi="Times New Roman"/>
-                <w:color w:val="CC7832"/>
-                <w:sz w:val="18"/>
-                <w:szCs w:val="18"/>
-              </w:rPr>
-              <w:br/>
-              <w:t xml:space="preserve">  </w:t>
-            </w:r>
-            <w:r>
-              <w:rPr>
-                <w:rFonts w:ascii="Times New Roman" w:hAnsi="Times New Roman"/>
-                <w:color w:val="9876AA"/>
-                <w:sz w:val="18"/>
-                <w:szCs w:val="18"/>
-              </w:rPr>
-              <w:t>"</w:t>
-            </w:r>
-            <w:proofErr w:type="spellStart"/>
-            <w:r>
-              <w:rPr>
-                <w:rFonts w:ascii="Times New Roman" w:hAnsi="Times New Roman"/>
-                <w:color w:val="9876AA"/>
-                <w:sz w:val="18"/>
-                <w:szCs w:val="18"/>
-              </w:rPr>
-              <w:t>hasGeometry</w:t>
-            </w:r>
-            <w:proofErr w:type="spellEnd"/>
-            <w:r>
-              <w:rPr>
-                <w:rFonts w:ascii="Times New Roman" w:hAnsi="Times New Roman"/>
-                <w:color w:val="9876AA"/>
-                <w:sz w:val="18"/>
-                <w:szCs w:val="18"/>
-              </w:rPr>
-              <w:t>"</w:t>
-            </w:r>
-            <w:r>
-              <w:rPr>
-                <w:rFonts w:ascii="Times New Roman" w:hAnsi="Times New Roman"/>
-                <w:color w:val="CC7832"/>
-                <w:sz w:val="18"/>
-                <w:szCs w:val="18"/>
-              </w:rPr>
-              <w:t xml:space="preserve">: </w:t>
-            </w:r>
-            <w:r>
-              <w:rPr>
-                <w:rFonts w:ascii="Times New Roman" w:hAnsi="Times New Roman"/>
-                <w:color w:val="6A8759"/>
-                <w:sz w:val="18"/>
-                <w:szCs w:val="18"/>
-              </w:rPr>
-              <w:t>"urn:demeter:MgmtZone:geo:10002"</w:t>
-            </w:r>
-            <w:r>
-              <w:rPr>
-                <w:rFonts w:ascii="Times New Roman" w:hAnsi="Times New Roman"/>
-                <w:color w:val="6A8759"/>
-                <w:sz w:val="18"/>
-                <w:szCs w:val="18"/>
-              </w:rPr>
-              <w:br/>
-            </w:r>
-            <w:r>
-              <w:rPr>
-                <w:rFonts w:ascii="Times New Roman" w:hAnsi="Times New Roman"/>
-                <w:color w:val="A9B7C6"/>
-                <w:sz w:val="18"/>
-                <w:szCs w:val="18"/>
-              </w:rPr>
-              <w:t>}</w:t>
             </w:r>
             <w:r>
               <w:rPr>
@@ -4616,16 +4441,36 @@
             <w:r>
               <w:rPr>
                 <w:rFonts w:ascii="Times New Roman" w:hAnsi="Times New Roman"/>
-                <w:color w:val="A9B7C6"/>
-                <w:sz w:val="18"/>
-                <w:szCs w:val="18"/>
-              </w:rPr>
-              <w:t>{</w:t>
-            </w:r>
-            <w:r>
-              <w:rPr>
-                <w:rFonts w:ascii="Times New Roman" w:hAnsi="Times New Roman"/>
-                <w:color w:val="A9B7C6"/>
+                <w:color w:val="CC7832"/>
+                <w:sz w:val="18"/>
+                <w:szCs w:val="18"/>
+              </w:rPr>
+              <w:t xml:space="preserve">  „</w:t>
+            </w:r>
+            <w:proofErr w:type="spellStart"/>
+            <w:r>
+              <w:rPr>
+                <w:rFonts w:ascii="Times New Roman" w:hAnsi="Times New Roman"/>
+                <w:color w:val="CC7832"/>
+                <w:sz w:val="18"/>
+                <w:szCs w:val="18"/>
+              </w:rPr>
+              <w:t>hasArea</w:t>
+            </w:r>
+            <w:proofErr w:type="spellEnd"/>
+            <w:r>
+              <w:rPr>
+                <w:rFonts w:ascii="Times New Roman" w:hAnsi="Times New Roman"/>
+                <w:color w:val="CC7832"/>
+                <w:sz w:val="18"/>
+                <w:szCs w:val="18"/>
+              </w:rPr>
+              <w:t>” : ... m2 #adaugat</w:t>
+            </w:r>
+            <w:r>
+              <w:rPr>
+                <w:rFonts w:ascii="Times New Roman" w:hAnsi="Times New Roman"/>
+                <w:color w:val="CC7832"/>
                 <w:sz w:val="18"/>
                 <w:szCs w:val="18"/>
               </w:rPr>
@@ -4639,7 +4484,7 @@
                 <w:sz w:val="18"/>
                 <w:szCs w:val="18"/>
               </w:rPr>
-              <w:t>"@</w:t>
+              <w:t>"</w:t>
             </w:r>
             <w:proofErr w:type="spellStart"/>
             <w:r>
@@ -4649,7 +4494,7 @@
                 <w:sz w:val="18"/>
                 <w:szCs w:val="18"/>
               </w:rPr>
-              <w:t>id</w:t>
+              <w:t>hasGeometry</w:t>
             </w:r>
             <w:proofErr w:type="spellEnd"/>
             <w:r>
@@ -4677,373 +4522,7 @@
                 <w:sz w:val="18"/>
                 <w:szCs w:val="18"/>
               </w:rPr>
-              <w:t>"urn:demeter:MgmtZone:geo:10001"</w:t>
-            </w:r>
-            <w:r>
-              <w:rPr>
-                <w:rFonts w:ascii="Times New Roman" w:hAnsi="Times New Roman"/>
-                <w:color w:val="CC7832"/>
-                <w:sz w:val="18"/>
-                <w:szCs w:val="18"/>
-              </w:rPr>
-              <w:t>,</w:t>
-            </w:r>
-            <w:r>
-              <w:rPr>
-                <w:rFonts w:ascii="Times New Roman" w:hAnsi="Times New Roman"/>
-                <w:color w:val="CC7832"/>
-                <w:sz w:val="18"/>
-                <w:szCs w:val="18"/>
-              </w:rPr>
-              <w:br/>
-              <w:t xml:space="preserve">  </w:t>
-            </w:r>
-            <w:r>
-              <w:rPr>
-                <w:rFonts w:ascii="Times New Roman" w:hAnsi="Times New Roman"/>
-                <w:color w:val="9876AA"/>
-                <w:sz w:val="18"/>
-                <w:szCs w:val="18"/>
-              </w:rPr>
-              <w:t>"@</w:t>
-            </w:r>
-            <w:proofErr w:type="spellStart"/>
-            <w:r>
-              <w:rPr>
-                <w:rFonts w:ascii="Times New Roman" w:hAnsi="Times New Roman"/>
-                <w:color w:val="9876AA"/>
-                <w:sz w:val="18"/>
-                <w:szCs w:val="18"/>
-              </w:rPr>
-              <w:t>type</w:t>
-            </w:r>
-            <w:proofErr w:type="spellEnd"/>
-            <w:r>
-              <w:rPr>
-                <w:rFonts w:ascii="Times New Roman" w:hAnsi="Times New Roman"/>
-                <w:color w:val="9876AA"/>
-                <w:sz w:val="18"/>
-                <w:szCs w:val="18"/>
-              </w:rPr>
-              <w:t>"</w:t>
-            </w:r>
-            <w:r>
-              <w:rPr>
-                <w:rFonts w:ascii="Times New Roman" w:hAnsi="Times New Roman"/>
-                <w:color w:val="CC7832"/>
-                <w:sz w:val="18"/>
-                <w:szCs w:val="18"/>
-              </w:rPr>
-              <w:t xml:space="preserve">: </w:t>
-            </w:r>
-            <w:r>
-              <w:rPr>
-                <w:rFonts w:ascii="Times New Roman" w:hAnsi="Times New Roman"/>
-                <w:color w:val="6A8759"/>
-                <w:sz w:val="18"/>
-                <w:szCs w:val="18"/>
-              </w:rPr>
-              <w:t>"POLYGON"</w:t>
-            </w:r>
-            <w:r>
-              <w:rPr>
-                <w:rFonts w:ascii="Times New Roman" w:hAnsi="Times New Roman"/>
-                <w:color w:val="CC7832"/>
-                <w:sz w:val="18"/>
-                <w:szCs w:val="18"/>
-              </w:rPr>
-              <w:t>,</w:t>
-            </w:r>
-            <w:r>
-              <w:rPr>
-                <w:rFonts w:ascii="Times New Roman" w:hAnsi="Times New Roman"/>
-                <w:color w:val="CC7832"/>
-                <w:sz w:val="18"/>
-                <w:szCs w:val="18"/>
-              </w:rPr>
-              <w:br/>
-              <w:t xml:space="preserve">  </w:t>
-            </w:r>
-            <w:r>
-              <w:rPr>
-                <w:rFonts w:ascii="Times New Roman" w:hAnsi="Times New Roman"/>
-                <w:color w:val="9876AA"/>
-                <w:sz w:val="18"/>
-                <w:szCs w:val="18"/>
-              </w:rPr>
-              <w:t>"</w:t>
-            </w:r>
-            <w:proofErr w:type="spellStart"/>
-            <w:r>
-              <w:rPr>
-                <w:rFonts w:ascii="Times New Roman" w:hAnsi="Times New Roman"/>
-                <w:color w:val="9876AA"/>
-                <w:sz w:val="18"/>
-                <w:szCs w:val="18"/>
-              </w:rPr>
-              <w:t>asWKT</w:t>
-            </w:r>
-            <w:proofErr w:type="spellEnd"/>
-            <w:r>
-              <w:rPr>
-                <w:rFonts w:ascii="Times New Roman" w:hAnsi="Times New Roman"/>
-                <w:color w:val="9876AA"/>
-                <w:sz w:val="18"/>
-                <w:szCs w:val="18"/>
-              </w:rPr>
-              <w:t>"</w:t>
-            </w:r>
-            <w:r>
-              <w:rPr>
-                <w:rFonts w:ascii="Times New Roman" w:hAnsi="Times New Roman"/>
-                <w:color w:val="CC7832"/>
-                <w:sz w:val="18"/>
-                <w:szCs w:val="18"/>
-              </w:rPr>
-              <w:t xml:space="preserve">: </w:t>
-            </w:r>
-            <w:r>
-              <w:rPr>
-                <w:rFonts w:ascii="Times New Roman" w:hAnsi="Times New Roman"/>
-                <w:color w:val="6A8759"/>
-                <w:sz w:val="18"/>
-                <w:szCs w:val="18"/>
-              </w:rPr>
-              <w:t>"POLYGON ((2.658972849564151 50.95792999214172, 2.659091082268864 50.95776685575894, 2.658703633207661 50.95765484590413, 2.658585399495478 50.95781798185575, 2.658972849564151 50.95792999214172))"</w:t>
-            </w:r>
-            <w:r>
-              <w:rPr>
-                <w:rFonts w:ascii="Times New Roman" w:hAnsi="Times New Roman"/>
-                <w:color w:val="6A8759"/>
-                <w:sz w:val="18"/>
-                <w:szCs w:val="18"/>
-              </w:rPr>
-              <w:br/>
-            </w:r>
-            <w:r>
-              <w:rPr>
-                <w:rFonts w:ascii="Times New Roman" w:hAnsi="Times New Roman"/>
-                <w:color w:val="A9B7C6"/>
-                <w:sz w:val="18"/>
-                <w:szCs w:val="18"/>
-              </w:rPr>
-              <w:t>}</w:t>
-            </w:r>
-            <w:r>
-              <w:rPr>
-                <w:rFonts w:ascii="Times New Roman" w:hAnsi="Times New Roman"/>
-                <w:color w:val="CC7832"/>
-                <w:sz w:val="18"/>
-                <w:szCs w:val="18"/>
-              </w:rPr>
-              <w:t>,</w:t>
-            </w:r>
-            <w:r>
-              <w:rPr>
-                <w:rFonts w:ascii="Times New Roman" w:hAnsi="Times New Roman"/>
-                <w:color w:val="CC7832"/>
-                <w:sz w:val="18"/>
-                <w:szCs w:val="18"/>
-              </w:rPr>
-              <w:br/>
-            </w:r>
-            <w:r>
-              <w:rPr>
-                <w:rFonts w:ascii="Times New Roman" w:hAnsi="Times New Roman"/>
-                <w:color w:val="A9B7C6"/>
-                <w:sz w:val="18"/>
-                <w:szCs w:val="18"/>
-              </w:rPr>
-              <w:t>{</w:t>
-            </w:r>
-            <w:r>
-              <w:rPr>
-                <w:rFonts w:ascii="Times New Roman" w:hAnsi="Times New Roman"/>
-                <w:color w:val="A9B7C6"/>
-                <w:sz w:val="18"/>
-                <w:szCs w:val="18"/>
-              </w:rPr>
-              <w:br/>
-              <w:t xml:space="preserve">  </w:t>
-            </w:r>
-            <w:r>
-              <w:rPr>
-                <w:rFonts w:ascii="Times New Roman" w:hAnsi="Times New Roman"/>
-                <w:color w:val="9876AA"/>
-                <w:sz w:val="18"/>
-                <w:szCs w:val="18"/>
-              </w:rPr>
-              <w:t>"@</w:t>
-            </w:r>
-            <w:proofErr w:type="spellStart"/>
-            <w:r>
-              <w:rPr>
-                <w:rFonts w:ascii="Times New Roman" w:hAnsi="Times New Roman"/>
-                <w:color w:val="9876AA"/>
-                <w:sz w:val="18"/>
-                <w:szCs w:val="18"/>
-              </w:rPr>
-              <w:t>id</w:t>
-            </w:r>
-            <w:proofErr w:type="spellEnd"/>
-            <w:r>
-              <w:rPr>
-                <w:rFonts w:ascii="Times New Roman" w:hAnsi="Times New Roman"/>
-                <w:color w:val="9876AA"/>
-                <w:sz w:val="18"/>
-                <w:szCs w:val="18"/>
-              </w:rPr>
-              <w:t>"</w:t>
-            </w:r>
-            <w:r>
-              <w:rPr>
-                <w:rFonts w:ascii="Times New Roman" w:hAnsi="Times New Roman"/>
-                <w:color w:val="CC7832"/>
-                <w:sz w:val="18"/>
-                <w:szCs w:val="18"/>
-              </w:rPr>
-              <w:t xml:space="preserve">: </w:t>
-            </w:r>
-            <w:r>
-              <w:rPr>
-                <w:rFonts w:ascii="Times New Roman" w:hAnsi="Times New Roman"/>
-                <w:color w:val="6A8759"/>
-                <w:sz w:val="18"/>
-                <w:szCs w:val="18"/>
-              </w:rPr>
               <w:t>"urn:demeter:MgmtZone:geo:10002"</w:t>
-            </w:r>
-            <w:r>
-              <w:rPr>
-                <w:rFonts w:ascii="Times New Roman" w:hAnsi="Times New Roman"/>
-                <w:color w:val="CC7832"/>
-                <w:sz w:val="18"/>
-                <w:szCs w:val="18"/>
-              </w:rPr>
-              <w:t>,</w:t>
-            </w:r>
-            <w:r>
-              <w:rPr>
-                <w:rFonts w:ascii="Times New Roman" w:hAnsi="Times New Roman"/>
-                <w:color w:val="CC7832"/>
-                <w:sz w:val="18"/>
-                <w:szCs w:val="18"/>
-              </w:rPr>
-              <w:br/>
-              <w:t xml:space="preserve">  </w:t>
-            </w:r>
-            <w:r>
-              <w:rPr>
-                <w:rFonts w:ascii="Times New Roman" w:hAnsi="Times New Roman"/>
-                <w:color w:val="9876AA"/>
-                <w:sz w:val="18"/>
-                <w:szCs w:val="18"/>
-              </w:rPr>
-              <w:t>"@</w:t>
-            </w:r>
-            <w:proofErr w:type="spellStart"/>
-            <w:r>
-              <w:rPr>
-                <w:rFonts w:ascii="Times New Roman" w:hAnsi="Times New Roman"/>
-                <w:color w:val="9876AA"/>
-                <w:sz w:val="18"/>
-                <w:szCs w:val="18"/>
-              </w:rPr>
-              <w:t>type</w:t>
-            </w:r>
-            <w:proofErr w:type="spellEnd"/>
-            <w:r>
-              <w:rPr>
-                <w:rFonts w:ascii="Times New Roman" w:hAnsi="Times New Roman"/>
-                <w:color w:val="9876AA"/>
-                <w:sz w:val="18"/>
-                <w:szCs w:val="18"/>
-              </w:rPr>
-              <w:t>"</w:t>
-            </w:r>
-            <w:r>
-              <w:rPr>
-                <w:rFonts w:ascii="Times New Roman" w:hAnsi="Times New Roman"/>
-                <w:color w:val="CC7832"/>
-                <w:sz w:val="18"/>
-                <w:szCs w:val="18"/>
-              </w:rPr>
-              <w:t xml:space="preserve">: </w:t>
-            </w:r>
-            <w:r>
-              <w:rPr>
-                <w:rFonts w:ascii="Times New Roman" w:hAnsi="Times New Roman"/>
-                <w:color w:val="6A8759"/>
-                <w:sz w:val="18"/>
-                <w:szCs w:val="18"/>
-              </w:rPr>
-              <w:t>"POLYGON"</w:t>
-            </w:r>
-            <w:r>
-              <w:rPr>
-                <w:rFonts w:ascii="Times New Roman" w:hAnsi="Times New Roman"/>
-                <w:color w:val="CC7832"/>
-                <w:sz w:val="18"/>
-                <w:szCs w:val="18"/>
-              </w:rPr>
-              <w:t>,</w:t>
-            </w:r>
-            <w:r>
-              <w:rPr>
-                <w:rFonts w:ascii="Times New Roman" w:hAnsi="Times New Roman"/>
-                <w:color w:val="CC7832"/>
-                <w:sz w:val="18"/>
-                <w:szCs w:val="18"/>
-              </w:rPr>
-              <w:br/>
-              <w:t xml:space="preserve">  </w:t>
-            </w:r>
-            <w:r>
-              <w:rPr>
-                <w:rFonts w:ascii="Times New Roman" w:hAnsi="Times New Roman"/>
-                <w:color w:val="9876AA"/>
-                <w:sz w:val="18"/>
-                <w:szCs w:val="18"/>
-              </w:rPr>
-              <w:t>"</w:t>
-            </w:r>
-            <w:proofErr w:type="spellStart"/>
-            <w:r>
-              <w:rPr>
-                <w:rFonts w:ascii="Times New Roman" w:hAnsi="Times New Roman"/>
-                <w:color w:val="9876AA"/>
-                <w:sz w:val="18"/>
-                <w:szCs w:val="18"/>
-              </w:rPr>
-              <w:t>asWKT</w:t>
-            </w:r>
-            <w:proofErr w:type="spellEnd"/>
-            <w:r>
-              <w:rPr>
-                <w:rFonts w:ascii="Times New Roman" w:hAnsi="Times New Roman"/>
-                <w:color w:val="9876AA"/>
-                <w:sz w:val="18"/>
-                <w:szCs w:val="18"/>
-              </w:rPr>
-              <w:t>"</w:t>
-            </w:r>
-            <w:r>
-              <w:rPr>
-                <w:rFonts w:ascii="Times New Roman" w:hAnsi="Times New Roman"/>
-                <w:color w:val="CC7832"/>
-                <w:sz w:val="18"/>
-                <w:szCs w:val="18"/>
-              </w:rPr>
-              <w:t xml:space="preserve">: </w:t>
-            </w:r>
-            <w:r>
-              <w:rPr>
-                <w:rFonts w:ascii="Times New Roman" w:hAnsi="Times New Roman"/>
-                <w:color w:val="6A8759"/>
-                <w:sz w:val="18"/>
-                <w:szCs w:val="18"/>
-              </w:rPr>
-              <w:t>"POLYGON ((2.659091082268864 50.95776685575894, 2.659209314101167 50.95760371922457, 2.658821866047433 50.95749170980091, 2.658717720321181 50.95763540876296, 2.658703633207661 50.95765484590413, 2.659091082268864 50.95776685575894))"</w:t>
             </w:r>
             <w:r>
               <w:rPr>
@@ -5088,52 +4567,457 @@
                 <w:sz w:val="18"/>
                 <w:szCs w:val="18"/>
               </w:rPr>
-              <w:t> </w:t>
-            </w:r>
-          </w:p>
-          <w:p>
-            <w:pPr>
-              <w:rPr>
-                <w:color w:val="000000"/>
-              </w:rPr>
-            </w:pPr>
-            <w:r>
-              <w:rPr>
-                <w:rFonts w:ascii="Calibri" w:hAnsi="Calibri"/>
-                <w:color w:val="1F497D"/>
-                <w:szCs w:val="22"/>
-              </w:rPr>
-              <w:t> </w:t>
-            </w:r>
-          </w:p>
-          <w:p>
-            <w:pPr>
-              <w:rPr>
-                <w:color w:val="000000"/>
-              </w:rPr>
-            </w:pPr>
-            <w:r>
-              <w:rPr>
-                <w:rFonts w:ascii="Calibri" w:hAnsi="Calibri"/>
-                <w:color w:val="1F497D"/>
-                <w:szCs w:val="22"/>
-              </w:rPr>
-              <w:t>Bucata de cod Java pentru a le crea este:</w:t>
-            </w:r>
-          </w:p>
-          <w:p>
-            <w:pPr>
-              <w:rPr>
-                <w:color w:val="000000"/>
-              </w:rPr>
-            </w:pPr>
-            <w:r>
-              <w:rPr>
-                <w:rFonts w:ascii="Calibri" w:hAnsi="Calibri"/>
-                <w:color w:val="1F497D"/>
-                <w:szCs w:val="22"/>
-              </w:rPr>
-              <w:t> </w:t>
+              <w:t>{</w:t>
+            </w:r>
+            <w:r>
+              <w:rPr>
+                <w:rFonts w:ascii="Times New Roman" w:hAnsi="Times New Roman"/>
+                <w:color w:val="A9B7C6"/>
+                <w:sz w:val="18"/>
+                <w:szCs w:val="18"/>
+              </w:rPr>
+              <w:br/>
+              <w:t xml:space="preserve">  </w:t>
+            </w:r>
+            <w:r>
+              <w:rPr>
+                <w:rFonts w:ascii="Times New Roman" w:hAnsi="Times New Roman"/>
+                <w:color w:val="9876AA"/>
+                <w:sz w:val="18"/>
+                <w:szCs w:val="18"/>
+              </w:rPr>
+              <w:t>"@</w:t>
+            </w:r>
+            <w:proofErr w:type="spellStart"/>
+            <w:r>
+              <w:rPr>
+                <w:rFonts w:ascii="Times New Roman" w:hAnsi="Times New Roman"/>
+                <w:color w:val="9876AA"/>
+                <w:sz w:val="18"/>
+                <w:szCs w:val="18"/>
+              </w:rPr>
+              <w:t>id</w:t>
+            </w:r>
+            <w:proofErr w:type="spellEnd"/>
+            <w:r>
+              <w:rPr>
+                <w:rFonts w:ascii="Times New Roman" w:hAnsi="Times New Roman"/>
+                <w:color w:val="9876AA"/>
+                <w:sz w:val="18"/>
+                <w:szCs w:val="18"/>
+              </w:rPr>
+              <w:t>"</w:t>
+            </w:r>
+            <w:r>
+              <w:rPr>
+                <w:rFonts w:ascii="Times New Roman" w:hAnsi="Times New Roman"/>
+                <w:color w:val="CC7832"/>
+                <w:sz w:val="18"/>
+                <w:szCs w:val="18"/>
+              </w:rPr>
+              <w:t xml:space="preserve">: </w:t>
+            </w:r>
+            <w:r>
+              <w:rPr>
+                <w:rFonts w:ascii="Times New Roman" w:hAnsi="Times New Roman"/>
+                <w:color w:val="6A8759"/>
+                <w:sz w:val="18"/>
+                <w:szCs w:val="18"/>
+              </w:rPr>
+              <w:t>"urn:demeter:MgmtZone:geo:10001"</w:t>
+            </w:r>
+            <w:r>
+              <w:rPr>
+                <w:rFonts w:ascii="Times New Roman" w:hAnsi="Times New Roman"/>
+                <w:color w:val="CC7832"/>
+                <w:sz w:val="18"/>
+                <w:szCs w:val="18"/>
+              </w:rPr>
+              <w:t>,</w:t>
+            </w:r>
+            <w:r>
+              <w:rPr>
+                <w:rFonts w:ascii="Times New Roman" w:hAnsi="Times New Roman"/>
+                <w:color w:val="CC7832"/>
+                <w:sz w:val="18"/>
+                <w:szCs w:val="18"/>
+              </w:rPr>
+              <w:br/>
+              <w:t xml:space="preserve">  </w:t>
+            </w:r>
+            <w:r>
+              <w:rPr>
+                <w:rFonts w:ascii="Times New Roman" w:hAnsi="Times New Roman"/>
+                <w:color w:val="9876AA"/>
+                <w:sz w:val="18"/>
+                <w:szCs w:val="18"/>
+              </w:rPr>
+              <w:t>"@</w:t>
+            </w:r>
+            <w:proofErr w:type="spellStart"/>
+            <w:r>
+              <w:rPr>
+                <w:rFonts w:ascii="Times New Roman" w:hAnsi="Times New Roman"/>
+                <w:color w:val="9876AA"/>
+                <w:sz w:val="18"/>
+                <w:szCs w:val="18"/>
+              </w:rPr>
+              <w:t>type</w:t>
+            </w:r>
+            <w:proofErr w:type="spellEnd"/>
+            <w:r>
+              <w:rPr>
+                <w:rFonts w:ascii="Times New Roman" w:hAnsi="Times New Roman"/>
+                <w:color w:val="9876AA"/>
+                <w:sz w:val="18"/>
+                <w:szCs w:val="18"/>
+              </w:rPr>
+              <w:t>"</w:t>
+            </w:r>
+            <w:r>
+              <w:rPr>
+                <w:rFonts w:ascii="Times New Roman" w:hAnsi="Times New Roman"/>
+                <w:color w:val="CC7832"/>
+                <w:sz w:val="18"/>
+                <w:szCs w:val="18"/>
+              </w:rPr>
+              <w:t xml:space="preserve">: </w:t>
+            </w:r>
+            <w:r>
+              <w:rPr>
+                <w:rFonts w:ascii="Times New Roman" w:hAnsi="Times New Roman"/>
+                <w:color w:val="6A8759"/>
+                <w:sz w:val="18"/>
+                <w:szCs w:val="18"/>
+              </w:rPr>
+              <w:t>"POLYGON"</w:t>
+            </w:r>
+            <w:r>
+              <w:rPr>
+                <w:rFonts w:ascii="Times New Roman" w:hAnsi="Times New Roman"/>
+                <w:color w:val="CC7832"/>
+                <w:sz w:val="18"/>
+                <w:szCs w:val="18"/>
+              </w:rPr>
+              <w:t>,</w:t>
+            </w:r>
+            <w:r>
+              <w:rPr>
+                <w:rFonts w:ascii="Times New Roman" w:hAnsi="Times New Roman"/>
+                <w:color w:val="CC7832"/>
+                <w:sz w:val="18"/>
+                <w:szCs w:val="18"/>
+              </w:rPr>
+              <w:br/>
+              <w:t xml:space="preserve">  </w:t>
+            </w:r>
+            <w:r>
+              <w:rPr>
+                <w:rFonts w:ascii="Times New Roman" w:hAnsi="Times New Roman"/>
+                <w:color w:val="9876AA"/>
+                <w:sz w:val="18"/>
+                <w:szCs w:val="18"/>
+              </w:rPr>
+              <w:t>"</w:t>
+            </w:r>
+            <w:proofErr w:type="spellStart"/>
+            <w:r>
+              <w:rPr>
+                <w:rFonts w:ascii="Times New Roman" w:hAnsi="Times New Roman"/>
+                <w:color w:val="9876AA"/>
+                <w:sz w:val="18"/>
+                <w:szCs w:val="18"/>
+              </w:rPr>
+              <w:t>asWKT</w:t>
+            </w:r>
+            <w:proofErr w:type="spellEnd"/>
+            <w:r>
+              <w:rPr>
+                <w:rFonts w:ascii="Times New Roman" w:hAnsi="Times New Roman"/>
+                <w:color w:val="9876AA"/>
+                <w:sz w:val="18"/>
+                <w:szCs w:val="18"/>
+              </w:rPr>
+              <w:t>"</w:t>
+            </w:r>
+            <w:r>
+              <w:rPr>
+                <w:rFonts w:ascii="Times New Roman" w:hAnsi="Times New Roman"/>
+                <w:color w:val="CC7832"/>
+                <w:sz w:val="18"/>
+                <w:szCs w:val="18"/>
+              </w:rPr>
+              <w:t xml:space="preserve">: </w:t>
+            </w:r>
+            <w:r>
+              <w:rPr>
+                <w:rFonts w:ascii="Times New Roman" w:hAnsi="Times New Roman"/>
+                <w:color w:val="6A8759"/>
+                <w:sz w:val="18"/>
+                <w:szCs w:val="18"/>
+              </w:rPr>
+              <w:t>"POLYGON ((2.658972849564151 50.95792999214172, 2.659091082268864 50.95776685575894, 2.658703633207661 50.95765484590413, 2.658585399495478 50.95781798185575, 2.658972849564151 50.95792999214172))"</w:t>
+            </w:r>
+            <w:r>
+              <w:rPr>
+                <w:rFonts w:ascii="Times New Roman" w:hAnsi="Times New Roman"/>
+                <w:color w:val="6A8759"/>
+                <w:sz w:val="18"/>
+                <w:szCs w:val="18"/>
+              </w:rPr>
+              <w:br/>
+            </w:r>
+            <w:r>
+              <w:rPr>
+                <w:rFonts w:ascii="Times New Roman" w:hAnsi="Times New Roman"/>
+                <w:color w:val="A9B7C6"/>
+                <w:sz w:val="18"/>
+                <w:szCs w:val="18"/>
+              </w:rPr>
+              <w:t>}</w:t>
+            </w:r>
+            <w:r>
+              <w:rPr>
+                <w:rFonts w:ascii="Times New Roman" w:hAnsi="Times New Roman"/>
+                <w:color w:val="CC7832"/>
+                <w:sz w:val="18"/>
+                <w:szCs w:val="18"/>
+              </w:rPr>
+              <w:t>,</w:t>
+            </w:r>
+            <w:r>
+              <w:rPr>
+                <w:rFonts w:ascii="Times New Roman" w:hAnsi="Times New Roman"/>
+                <w:color w:val="CC7832"/>
+                <w:sz w:val="18"/>
+                <w:szCs w:val="18"/>
+              </w:rPr>
+              <w:br/>
+            </w:r>
+            <w:r>
+              <w:rPr>
+                <w:rFonts w:ascii="Times New Roman" w:hAnsi="Times New Roman"/>
+                <w:color w:val="A9B7C6"/>
+                <w:sz w:val="18"/>
+                <w:szCs w:val="18"/>
+              </w:rPr>
+              <w:t>{</w:t>
+            </w:r>
+            <w:r>
+              <w:rPr>
+                <w:rFonts w:ascii="Times New Roman" w:hAnsi="Times New Roman"/>
+                <w:color w:val="A9B7C6"/>
+                <w:sz w:val="18"/>
+                <w:szCs w:val="18"/>
+              </w:rPr>
+              <w:br/>
+              <w:t xml:space="preserve">  </w:t>
+            </w:r>
+            <w:r>
+              <w:rPr>
+                <w:rFonts w:ascii="Times New Roman" w:hAnsi="Times New Roman"/>
+                <w:color w:val="9876AA"/>
+                <w:sz w:val="18"/>
+                <w:szCs w:val="18"/>
+              </w:rPr>
+              <w:t>"@</w:t>
+            </w:r>
+            <w:proofErr w:type="spellStart"/>
+            <w:r>
+              <w:rPr>
+                <w:rFonts w:ascii="Times New Roman" w:hAnsi="Times New Roman"/>
+                <w:color w:val="9876AA"/>
+                <w:sz w:val="18"/>
+                <w:szCs w:val="18"/>
+              </w:rPr>
+              <w:t>id</w:t>
+            </w:r>
+            <w:proofErr w:type="spellEnd"/>
+            <w:r>
+              <w:rPr>
+                <w:rFonts w:ascii="Times New Roman" w:hAnsi="Times New Roman"/>
+                <w:color w:val="9876AA"/>
+                <w:sz w:val="18"/>
+                <w:szCs w:val="18"/>
+              </w:rPr>
+              <w:t>"</w:t>
+            </w:r>
+            <w:r>
+              <w:rPr>
+                <w:rFonts w:ascii="Times New Roman" w:hAnsi="Times New Roman"/>
+                <w:color w:val="CC7832"/>
+                <w:sz w:val="18"/>
+                <w:szCs w:val="18"/>
+              </w:rPr>
+              <w:t xml:space="preserve">: </w:t>
+            </w:r>
+            <w:r>
+              <w:rPr>
+                <w:rFonts w:ascii="Times New Roman" w:hAnsi="Times New Roman"/>
+                <w:color w:val="6A8759"/>
+                <w:sz w:val="18"/>
+                <w:szCs w:val="18"/>
+              </w:rPr>
+              <w:t>"urn:demeter:MgmtZone:geo:10002"</w:t>
+            </w:r>
+            <w:r>
+              <w:rPr>
+                <w:rFonts w:ascii="Times New Roman" w:hAnsi="Times New Roman"/>
+                <w:color w:val="CC7832"/>
+                <w:sz w:val="18"/>
+                <w:szCs w:val="18"/>
+              </w:rPr>
+              <w:t>,</w:t>
+            </w:r>
+            <w:r>
+              <w:rPr>
+                <w:rFonts w:ascii="Times New Roman" w:hAnsi="Times New Roman"/>
+                <w:color w:val="CC7832"/>
+                <w:sz w:val="18"/>
+                <w:szCs w:val="18"/>
+              </w:rPr>
+              <w:br/>
+              <w:t xml:space="preserve">  </w:t>
+            </w:r>
+            <w:r>
+              <w:rPr>
+                <w:rFonts w:ascii="Times New Roman" w:hAnsi="Times New Roman"/>
+                <w:color w:val="9876AA"/>
+                <w:sz w:val="18"/>
+                <w:szCs w:val="18"/>
+              </w:rPr>
+              <w:t>"@</w:t>
+            </w:r>
+            <w:proofErr w:type="spellStart"/>
+            <w:r>
+              <w:rPr>
+                <w:rFonts w:ascii="Times New Roman" w:hAnsi="Times New Roman"/>
+                <w:color w:val="9876AA"/>
+                <w:sz w:val="18"/>
+                <w:szCs w:val="18"/>
+              </w:rPr>
+              <w:t>type</w:t>
+            </w:r>
+            <w:proofErr w:type="spellEnd"/>
+            <w:r>
+              <w:rPr>
+                <w:rFonts w:ascii="Times New Roman" w:hAnsi="Times New Roman"/>
+                <w:color w:val="9876AA"/>
+                <w:sz w:val="18"/>
+                <w:szCs w:val="18"/>
+              </w:rPr>
+              <w:t>"</w:t>
+            </w:r>
+            <w:r>
+              <w:rPr>
+                <w:rFonts w:ascii="Times New Roman" w:hAnsi="Times New Roman"/>
+                <w:color w:val="CC7832"/>
+                <w:sz w:val="18"/>
+                <w:szCs w:val="18"/>
+              </w:rPr>
+              <w:t xml:space="preserve">: </w:t>
+            </w:r>
+            <w:r>
+              <w:rPr>
+                <w:rFonts w:ascii="Times New Roman" w:hAnsi="Times New Roman"/>
+                <w:color w:val="6A8759"/>
+                <w:sz w:val="18"/>
+                <w:szCs w:val="18"/>
+              </w:rPr>
+              <w:t>"POLYGON"</w:t>
+            </w:r>
+            <w:r>
+              <w:rPr>
+                <w:rFonts w:ascii="Times New Roman" w:hAnsi="Times New Roman"/>
+                <w:color w:val="CC7832"/>
+                <w:sz w:val="18"/>
+                <w:szCs w:val="18"/>
+              </w:rPr>
+              <w:t>,</w:t>
+            </w:r>
+            <w:r>
+              <w:rPr>
+                <w:rFonts w:ascii="Times New Roman" w:hAnsi="Times New Roman"/>
+                <w:color w:val="CC7832"/>
+                <w:sz w:val="18"/>
+                <w:szCs w:val="18"/>
+              </w:rPr>
+              <w:br/>
+              <w:t xml:space="preserve">  </w:t>
+            </w:r>
+            <w:r>
+              <w:rPr>
+                <w:rFonts w:ascii="Times New Roman" w:hAnsi="Times New Roman"/>
+                <w:color w:val="9876AA"/>
+                <w:sz w:val="18"/>
+                <w:szCs w:val="18"/>
+              </w:rPr>
+              <w:t>"</w:t>
+            </w:r>
+            <w:proofErr w:type="spellStart"/>
+            <w:r>
+              <w:rPr>
+                <w:rFonts w:ascii="Times New Roman" w:hAnsi="Times New Roman"/>
+                <w:color w:val="9876AA"/>
+                <w:sz w:val="18"/>
+                <w:szCs w:val="18"/>
+              </w:rPr>
+              <w:t>asWKT</w:t>
+            </w:r>
+            <w:proofErr w:type="spellEnd"/>
+            <w:r>
+              <w:rPr>
+                <w:rFonts w:ascii="Times New Roman" w:hAnsi="Times New Roman"/>
+                <w:color w:val="9876AA"/>
+                <w:sz w:val="18"/>
+                <w:szCs w:val="18"/>
+              </w:rPr>
+              <w:t>"</w:t>
+            </w:r>
+            <w:r>
+              <w:rPr>
+                <w:rFonts w:ascii="Times New Roman" w:hAnsi="Times New Roman"/>
+                <w:color w:val="CC7832"/>
+                <w:sz w:val="18"/>
+                <w:szCs w:val="18"/>
+              </w:rPr>
+              <w:t xml:space="preserve">: </w:t>
+            </w:r>
+            <w:r>
+              <w:rPr>
+                <w:rFonts w:ascii="Times New Roman" w:hAnsi="Times New Roman"/>
+                <w:color w:val="6A8759"/>
+                <w:sz w:val="18"/>
+                <w:szCs w:val="18"/>
+              </w:rPr>
+              <w:t>"POLYGON ((2.659091082268864 50.95776685575894, 2.659209314101167 50.95760371922457, 2.658821866047433 50.95749170980091, 2.658717720321181 50.95763540876296, 2.658703633207661 50.95765484590413, 2.659091082268864 50.95776685575894))"</w:t>
+            </w:r>
+            <w:r>
+              <w:rPr>
+                <w:rFonts w:ascii="Times New Roman" w:hAnsi="Times New Roman"/>
+                <w:color w:val="6A8759"/>
+                <w:sz w:val="18"/>
+                <w:szCs w:val="18"/>
+              </w:rPr>
+              <w:br/>
+            </w:r>
+            <w:r>
+              <w:rPr>
+                <w:rFonts w:ascii="Times New Roman" w:hAnsi="Times New Roman"/>
+                <w:color w:val="A9B7C6"/>
+                <w:sz w:val="18"/>
+                <w:szCs w:val="18"/>
+              </w:rPr>
+              <w:t>}</w:t>
+            </w:r>
+            <w:r>
+              <w:rPr>
+                <w:rFonts w:ascii="Times New Roman" w:hAnsi="Times New Roman"/>
+                <w:color w:val="CC7832"/>
+                <w:sz w:val="18"/>
+                <w:szCs w:val="18"/>
+              </w:rPr>
+              <w:t>,</w:t>
             </w:r>
           </w:p>
           <w:p>
@@ -5147,6 +5031,69 @@
             <w:r>
               <w:rPr>
                 <w:rFonts w:ascii="Times New Roman" w:hAnsi="Times New Roman"/>
+                <w:color w:val="A9B7C6"/>
+                <w:sz w:val="18"/>
+                <w:szCs w:val="18"/>
+              </w:rPr>
+              <w:t> </w:t>
+            </w:r>
+          </w:p>
+          <w:p>
+            <w:pPr>
+              <w:rPr>
+                <w:color w:val="000000"/>
+              </w:rPr>
+            </w:pPr>
+            <w:r>
+              <w:rPr>
+                <w:rFonts w:ascii="Calibri" w:hAnsi="Calibri"/>
+                <w:color w:val="1F497D"/>
+                <w:szCs w:val="22"/>
+              </w:rPr>
+              <w:t> </w:t>
+            </w:r>
+          </w:p>
+          <w:p>
+            <w:pPr>
+              <w:rPr>
+                <w:color w:val="000000"/>
+              </w:rPr>
+            </w:pPr>
+            <w:r>
+              <w:rPr>
+                <w:rFonts w:ascii="Calibri" w:hAnsi="Calibri"/>
+                <w:color w:val="1F497D"/>
+                <w:szCs w:val="22"/>
+              </w:rPr>
+              <w:t>Bucata de cod Java pentru a le crea este:</w:t>
+            </w:r>
+          </w:p>
+          <w:p>
+            <w:pPr>
+              <w:rPr>
+                <w:color w:val="000000"/>
+              </w:rPr>
+            </w:pPr>
+            <w:r>
+              <w:rPr>
+                <w:rFonts w:ascii="Calibri" w:hAnsi="Calibri"/>
+                <w:color w:val="1F497D"/>
+                <w:szCs w:val="22"/>
+              </w:rPr>
+              <w:t> </w:t>
+            </w:r>
+          </w:p>
+          <w:p>
+            <w:pPr>
+              <w:pStyle w:val="HTMLPreformatted"/>
+              <w:shd w:val="clear" w:color="auto" w:fill="2B2B2B"/>
+              <w:rPr>
+                <w:color w:val="000000"/>
+              </w:rPr>
+            </w:pPr>
+            <w:r>
+              <w:rPr>
+                <w:rFonts w:ascii="Times New Roman" w:hAnsi="Times New Roman"/>
                 <w:color w:val="808080"/>
                 <w:sz w:val="18"/>
                 <w:szCs w:val="18"/>
@@ -5790,17 +5737,7 @@
                 <w:sz w:val="18"/>
                 <w:szCs w:val="18"/>
               </w:rPr>
-              <w:t xml:space="preserve">"2.658703633207661 50.95765484590413, 2.658585399495478 50.95781798185575, 2.658972849564151 </w:t>
-            </w:r>
-            <w:r>
-              <w:rPr>
-                <w:rFonts w:ascii="Times New Roman" w:hAnsi="Times New Roman"/>
-                <w:color w:val="6A8759"/>
-                <w:sz w:val="18"/>
-                <w:szCs w:val="18"/>
-              </w:rPr>
-              <w:lastRenderedPageBreak/>
-              <w:t>50.95792999214172))"</w:t>
+              <w:t>"2.658703633207661 50.95765484590413, 2.658585399495478 50.95781798185575, 2.658972849564151 50.95792999214172))"</w:t>
             </w:r>
             <w:r>
               <w:rPr>
@@ -5985,6 +5922,15 @@
                 <w:szCs w:val="18"/>
               </w:rPr>
               <w:br/>
+            </w:r>
+            <w:r>
+              <w:rPr>
+                <w:rFonts w:ascii="Times New Roman" w:hAnsi="Times New Roman"/>
+                <w:color w:val="CC7832"/>
+                <w:sz w:val="18"/>
+                <w:szCs w:val="18"/>
+              </w:rPr>
+              <w:lastRenderedPageBreak/>
               <w:t xml:space="preserve">    </w:t>
             </w:r>
             <w:proofErr w:type="spellStart"/>
@@ -6790,7 +6736,6 @@
                       <w:b/>
                       <w:lang w:val="en-US"/>
                     </w:rPr>
-                    <w:lastRenderedPageBreak/>
                     <w:t>Parameter</w:t>
                   </w:r>
                 </w:p>
@@ -6919,6 +6864,7 @@
                     <w:rPr>
                       <w:lang w:val="en-US"/>
                     </w:rPr>
+                    <w:lastRenderedPageBreak/>
                     <w:t>version</w:t>
                   </w:r>
                 </w:p>
@@ -8030,19 +7976,7 @@
               <w:rPr>
                 <w:lang w:val="en-US"/>
               </w:rPr>
-              <w:t>[[[27.200385,45.910219],[27.208742,45.911713],[27.209557,45.906502],[</w:t>
-            </w:r>
-            <w:r>
-              <w:rPr>
-                <w:lang w:val="en-US"/>
-              </w:rPr>
-              <w:t xml:space="preserve"> </w:t>
-            </w:r>
-            <w:r>
-              <w:rPr>
-                <w:lang w:val="en-US"/>
-              </w:rPr>
-              <w:t>27.201703,45.905016], [27.200385,45.910219]]]}}</w:t>
+              <w:t>[[[27.200385,45.910219],[27.208742,45.911713],[27.209557,45.906502],[ 27.201703,45.905016], [27.200385,45.910219]]]}}</w:t>
             </w:r>
           </w:p>
           <w:p>
@@ -8438,7 +8372,15 @@
                 <w:rFonts w:ascii="Helvetica" w:hAnsi="Helvetica"/>
                 <w:lang w:val="en-US"/>
               </w:rPr>
-              <w:t xml:space="preserve">How to obtain a histogram of a NDVI image  </w:t>
+              <w:t xml:space="preserve">How to obtain a histogram </w:t>
+            </w:r>
+            <w:r>
+              <w:rPr>
+                <w:rFonts w:ascii="Helvetica" w:hAnsi="Helvetica"/>
+                <w:lang w:val="en-US"/>
+              </w:rPr>
+              <w:lastRenderedPageBreak/>
+              <w:t xml:space="preserve">of a NDVI image  </w:t>
             </w:r>
           </w:p>
         </w:tc>
@@ -8463,6 +8405,7 @@
               <w:rPr>
                 <w:lang w:val="en-US"/>
               </w:rPr>
+              <w:lastRenderedPageBreak/>
               <w:t>A histogram represents a</w:t>
             </w:r>
             <w:r>
@@ -8491,7 +8434,6 @@
               <w:rPr>
                 <w:lang w:val="en-US"/>
               </w:rPr>
-              <w:lastRenderedPageBreak/>
               <w:tab/>
               <w:t xml:space="preserve">The histograms of the images that appear during a span of time can be obtained throw the endpoint using the same </w:t>
             </w:r>
@@ -8624,6 +8566,7 @@
                     <w:rPr>
                       <w:lang w:val="en-US"/>
                     </w:rPr>
+                    <w:lastRenderedPageBreak/>
                     <w:t>startDate</w:t>
                   </w:r>
                   <w:proofErr w:type="spellEnd"/>
@@ -8805,19 +8748,7 @@
               <w:rPr>
                 <w:lang w:val="en-US"/>
               </w:rPr>
-              <w:t>[[[27.200385,45.910219],[27.208742,45.911713],[</w:t>
-            </w:r>
-            <w:r>
-              <w:rPr>
-                <w:lang w:val="en-US"/>
-              </w:rPr>
-              <w:t xml:space="preserve"> </w:t>
-            </w:r>
-            <w:r>
-              <w:rPr>
-                <w:lang w:val="en-US"/>
-              </w:rPr>
-              <w:t>27.209557,45.906502],[27.201703,45.905016], [27.200385,45.910219]]]}}</w:t>
+              <w:t>[[[27.200385,45.910219],[27.208742,45.911713],[ 27.209557,45.906502],[27.201703,45.905016], [27.200385,45.910219]]]}}</w:t>
             </w:r>
           </w:p>
           <w:p>
@@ -8844,13 +8775,7 @@
               <w:rPr>
                 <w:lang w:val="en-US"/>
               </w:rPr>
-              <w:t xml:space="preserve"> we can narrow the date interval to zero, using only one date for both parameters.</w:t>
-            </w:r>
-            <w:r>
-              <w:rPr>
-                <w:lang w:val="en-US"/>
-              </w:rPr>
-              <w:t xml:space="preserve"> </w:t>
+              <w:t xml:space="preserve"> we can narrow the date interval to zero, using only one date for both parameters. </w:t>
             </w:r>
             <w:r>
               <w:rPr>
@@ -9236,14 +9161,14 @@
         <v:path o:extrusionok="f" gradientshapeok="t" o:connecttype="rect"/>
         <o:lock v:ext="edit" aspectratio="t"/>
       </v:shapetype>
-      <v:shape id="_x0000_i1199" type="#_x0000_t75" style="width:6.55pt;height:6.55pt" o:bullet="t">
+      <v:shape id="_x0000_i1064" type="#_x0000_t75" style="width:6.8pt;height:6.8pt" o:bullet="t">
         <v:imagedata r:id="rId1" o:title="image001"/>
       </v:shape>
     </w:pict>
   </w:numPicBullet>
   <w:numPicBullet w:numPicBulletId="1">
     <w:pict>
-      <v:shape id="_x0000_i1200" type="#_x0000_t75" style="width:13.1pt;height:13.1pt" o:bullet="t">
+      <v:shape id="_x0000_i1065" type="#_x0000_t75" style="width:12.9pt;height:12.9pt" o:bullet="t">
         <v:imagedata r:id="rId2" o:title="mso11A0"/>
       </v:shape>
     </w:pict>
@@ -17069,7 +16994,7 @@
     <w:lsdException w:name="Table Web 2" w:semiHidden="1" w:unhideWhenUsed="1"/>
     <w:lsdException w:name="Table Web 3" w:semiHidden="1" w:unhideWhenUsed="1"/>
     <w:lsdException w:name="Balloon Text" w:semiHidden="1" w:uiPriority="0" w:unhideWhenUsed="1"/>
-    <w:lsdException w:name="Table Grid" w:semiHidden="1" w:uiPriority="59" w:unhideWhenUsed="1"/>
+    <w:lsdException w:name="Table Grid" w:uiPriority="59"/>
     <w:lsdException w:name="Table Theme" w:semiHidden="1" w:unhideWhenUsed="1"/>
     <w:lsdException w:name="Placeholder Text" w:semiHidden="1"/>
     <w:lsdException w:name="No Spacing" w:uiPriority="1" w:qFormat="1"/>
@@ -17524,6 +17449,7 @@
   <w:style w:type="character" w:default="1" w:styleId="DefaultParagraphFont">
     <w:name w:val="Default Paragraph Font"/>
     <w:uiPriority w:val="1"/>
+    <w:semiHidden/>
     <w:unhideWhenUsed/>
   </w:style>
   <w:style w:type="table" w:default="1" w:styleId="TableNormal">

</xml_diff>